<commit_message>
ajout de usecase modifiee don par l'employé
</commit_message>
<xml_diff>
--- a/UseCaseModifierEmployé.docx
+++ b/UseCaseModifierEmployé.docx
@@ -29,10 +29,7 @@
         </w:rPr>
       </w:pPr>
       <w:r>
-        <w:t xml:space="preserve">Titre : </w:t>
-      </w:r>
-      <w:r>
-        <w:t>Modifier employé</w:t>
+        <w:t>Titre : Modifier employé</w:t>
       </w:r>
     </w:p>
     <w:p>
@@ -50,13 +47,7 @@
         <w:rPr>
           <w:lang w:val="fr-FR"/>
         </w:rPr>
-        <w:t xml:space="preserve">Auteur : </w:t>
-      </w:r>
-      <w:r>
-        <w:rPr>
-          <w:lang w:val="fr-FR"/>
-        </w:rPr>
-        <w:t xml:space="preserve">Guy </w:t>
+        <w:t xml:space="preserve">Auteur : Guy </w:t>
       </w:r>
       <w:proofErr w:type="spellStart"/>
       <w:r>
@@ -82,13 +73,7 @@
         <w:rPr>
           <w:lang w:val="fr-FR"/>
         </w:rPr>
-        <w:t>Date création : 18</w:t>
-      </w:r>
-      <w:r>
-        <w:rPr>
-          <w:lang w:val="fr-FR"/>
-        </w:rPr>
-        <w:t xml:space="preserve"> aout 2018</w:t>
+        <w:t>Date création : 18 aout 2018</w:t>
       </w:r>
     </w:p>
     <w:p>
@@ -106,13 +91,7 @@
         <w:rPr>
           <w:lang w:val="fr-FR"/>
         </w:rPr>
-        <w:t>Date modification : 18</w:t>
-      </w:r>
-      <w:r>
-        <w:rPr>
-          <w:lang w:val="fr-FR"/>
-        </w:rPr>
-        <w:t xml:space="preserve"> aout 2018</w:t>
+        <w:t>Date modification : 18 aout 2018</w:t>
       </w:r>
     </w:p>
     <w:p>
@@ -162,16 +141,7 @@
         <w:t xml:space="preserve">  </w:t>
       </w:r>
       <w:r>
-        <w:t>veut pouvoir créer les employés</w:t>
-      </w:r>
-      <w:r>
-        <w:t xml:space="preserve"> dans le système à partir des données existantes.</w:t>
-      </w:r>
-      <w:r>
-        <w:t xml:space="preserve"> </w:t>
-      </w:r>
-      <w:r>
-        <w:t>Elle souhaite également pouvoir les modifier. Les informations caractérisant un employé susceptible à être modifié sont :</w:t>
+        <w:t>veut pouvoir créer les employés dans le système à partir des données existantes. Elle souhaite également pouvoir les modifier. Les informations caractérisant un employé susceptible à être modifié sont :</w:t>
       </w:r>
     </w:p>
     <w:p>
@@ -274,13 +244,24 @@
         <w:rPr>
           <w:lang w:val="fr-FR"/>
         </w:rPr>
-        <w:t xml:space="preserve">  doit être </w:t>
-      </w:r>
-      <w:r>
-        <w:t>(voir cas d’utilisation enregistrer employé)</w:t>
-      </w:r>
-      <w:r>
+        <w:t xml:space="preserve">  doit être</w:t>
+      </w:r>
+      <w:r>
+        <w:rPr>
+          <w:lang w:val="fr-FR"/>
+        </w:rPr>
+        <w:t xml:space="preserve"> enregistré</w:t>
+      </w:r>
+      <w:bookmarkStart w:id="0" w:name="_GoBack"/>
+      <w:bookmarkEnd w:id="0"/>
+      <w:r>
+        <w:rPr>
+          <w:lang w:val="fr-FR"/>
+        </w:rPr>
         <w:t xml:space="preserve"> </w:t>
+      </w:r>
+      <w:r>
+        <w:t xml:space="preserve">(voir cas d’utilisation enregistrer employé) </w:t>
       </w:r>
       <w:r>
         <w:rPr>
@@ -479,14 +460,12 @@
         </w:rPr>
         <w:t xml:space="preserve">-Si l’information est manquante une exception doit être </w:t>
       </w:r>
-      <w:proofErr w:type="gramStart"/>
-      <w:r>
-        <w:rPr>
-          <w:lang w:val="fr-FR"/>
-        </w:rPr>
-        <w:t>levés</w:t>
-      </w:r>
-      <w:proofErr w:type="gramEnd"/>
+      <w:r>
+        <w:rPr>
+          <w:lang w:val="fr-FR"/>
+        </w:rPr>
+        <w:t>levée</w:t>
+      </w:r>
     </w:p>
     <w:p>
       <w:pPr>
@@ -538,16 +517,12 @@
         </w:rPr>
         <w:t xml:space="preserve">employé ont été </w:t>
       </w:r>
-      <w:proofErr w:type="gramStart"/>
-      <w:r>
-        <w:rPr>
-          <w:lang w:val="fr-FR"/>
-        </w:rPr>
-        <w:t>modifier</w:t>
-      </w:r>
-      <w:bookmarkStart w:id="0" w:name="_GoBack"/>
-      <w:bookmarkEnd w:id="0"/>
-      <w:proofErr w:type="gramEnd"/>
+      <w:r>
+        <w:rPr>
+          <w:lang w:val="fr-FR"/>
+        </w:rPr>
+        <w:t>modifiées</w:t>
+      </w:r>
       <w:r>
         <w:rPr>
           <w:lang w:val="fr-FR"/>

</xml_diff>